<commit_message>
new add lib perl
</commit_message>
<xml_diff>
--- a/programing/archive/perl.docx
+++ b/programing/archive/perl.docx
@@ -899,66 +899,102 @@
           <w:sz w:val="24"/>
           <w:szCs w:val="24"/>
         </w:rPr>
-        <w:t xml:space="preserve">package </w:t>
-      </w:r>
-      <w:proofErr w:type="gramStart"/>
-      <w:r>
-        <w:rPr>
-          <w:sz w:val="24"/>
-          <w:szCs w:val="24"/>
-        </w:rPr>
-        <w:t>xx::</w:t>
-      </w:r>
-      <w:proofErr w:type="spellStart"/>
-      <w:proofErr w:type="gramEnd"/>
-      <w:r>
-        <w:rPr>
-          <w:sz w:val="24"/>
-          <w:szCs w:val="24"/>
-        </w:rPr>
-        <w:t>yy</w:t>
-      </w:r>
-      <w:proofErr w:type="spellEnd"/>
-      <w:r>
-        <w:rPr>
-          <w:sz w:val="24"/>
-          <w:szCs w:val="24"/>
-        </w:rPr>
-        <w:t>::</w:t>
-      </w:r>
-      <w:proofErr w:type="spellStart"/>
-      <w:r>
-        <w:rPr>
-          <w:sz w:val="24"/>
-          <w:szCs w:val="24"/>
-        </w:rPr>
-        <w:t>zz</w:t>
-      </w:r>
-      <w:proofErr w:type="spellEnd"/>
-      <w:r>
-        <w:rPr>
-          <w:sz w:val="24"/>
-          <w:szCs w:val="24"/>
-        </w:rPr>
-        <w:t>; --&gt; module name: zz.pm | module path: @INC/xx/yy/zz.pm</w:t>
-      </w:r>
-    </w:p>
-    <w:p>
-      <w:pPr>
-        <w:rPr>
-          <w:sz w:val="24"/>
-          <w:szCs w:val="24"/>
-        </w:rPr>
-      </w:pPr>
-      <w:r>
-        <w:rPr>
-          <w:sz w:val="24"/>
-          <w:szCs w:val="24"/>
-        </w:rPr>
-        <w:t xml:space="preserve">use xx::yy::zz; </w:t>
+        <w:t>u</w:t>
       </w:r>
       <w:bookmarkStart w:id="0" w:name="_GoBack"/>
       <w:bookmarkEnd w:id="0"/>
+      <w:r>
+        <w:rPr>
+          <w:sz w:val="24"/>
+          <w:szCs w:val="24"/>
+        </w:rPr>
+        <w:t>se lib /path;</w:t>
+      </w:r>
+    </w:p>
+    <w:p>
+      <w:pPr>
+        <w:rPr>
+          <w:sz w:val="24"/>
+          <w:szCs w:val="24"/>
+        </w:rPr>
+      </w:pPr>
+      <w:r>
+        <w:rPr>
+          <w:sz w:val="24"/>
+          <w:szCs w:val="24"/>
+        </w:rPr>
+        <w:t xml:space="preserve">package </w:t>
+      </w:r>
+      <w:proofErr w:type="gramStart"/>
+      <w:r>
+        <w:rPr>
+          <w:sz w:val="24"/>
+          <w:szCs w:val="24"/>
+        </w:rPr>
+        <w:t>xx::</w:t>
+      </w:r>
+      <w:proofErr w:type="spellStart"/>
+      <w:proofErr w:type="gramEnd"/>
+      <w:r>
+        <w:rPr>
+          <w:sz w:val="24"/>
+          <w:szCs w:val="24"/>
+        </w:rPr>
+        <w:t>yy</w:t>
+      </w:r>
+      <w:proofErr w:type="spellEnd"/>
+      <w:r>
+        <w:rPr>
+          <w:sz w:val="24"/>
+          <w:szCs w:val="24"/>
+        </w:rPr>
+        <w:t>::</w:t>
+      </w:r>
+      <w:proofErr w:type="spellStart"/>
+      <w:r>
+        <w:rPr>
+          <w:sz w:val="24"/>
+          <w:szCs w:val="24"/>
+        </w:rPr>
+        <w:t>zz</w:t>
+      </w:r>
+      <w:proofErr w:type="spellEnd"/>
+      <w:r>
+        <w:rPr>
+          <w:sz w:val="24"/>
+          <w:szCs w:val="24"/>
+        </w:rPr>
+        <w:t>; --&gt; module name: zz.pm | module path: @INC</w:t>
+      </w:r>
+      <w:r>
+        <w:rPr>
+          <w:sz w:val="24"/>
+          <w:szCs w:val="24"/>
+        </w:rPr>
+        <w:t>|LIB</w:t>
+      </w:r>
+      <w:r>
+        <w:rPr>
+          <w:sz w:val="24"/>
+          <w:szCs w:val="24"/>
+        </w:rPr>
+        <w:t>/xx/yy/zz.pm</w:t>
+      </w:r>
+    </w:p>
+    <w:p>
+      <w:pPr>
+        <w:rPr>
+          <w:sz w:val="24"/>
+          <w:szCs w:val="24"/>
+        </w:rPr>
+      </w:pPr>
+      <w:r>
+        <w:rPr>
+          <w:sz w:val="24"/>
+          <w:szCs w:val="24"/>
+        </w:rPr>
+        <w:t xml:space="preserve">use xx::yy::zz; </w:t>
+      </w:r>
     </w:p>
     <w:sectPr>
       <w:pgSz w:w="12240" w:h="15840"/>

</xml_diff>